<commit_message>
Remove Excel for Google Sheet
Removed excel to do list spreadsheet to move the it to Google Sheet. Unknown update to project doc.
</commit_message>
<xml_diff>
--- a/Documents/Project2_Requirements.docx
+++ b/Documents/Project2_Requirements.docx
@@ -6,6 +6,11 @@
       <w:pPr>
         <w:jc w:val="center"/>
       </w:pPr>
+      <w:r>
+        <w:t>DA</w:t>
+      </w:r>
+      <w:bookmarkStart w:id="0" w:name="_GoBack"/>
+      <w:bookmarkEnd w:id="0"/>
       <w:r>
         <w:t>MSDS 6372 Project 2</w:t>
       </w:r>
@@ -555,35 +560,7 @@
           <w:color w:val="555555"/>
           <w:sz w:val="22"/>
         </w:rPr>
-        <w:t xml:space="preserve"> better to go with R for this reason</w:t>
-      </w:r>
-      <w:proofErr w:type="gramStart"/>
-      <w:r>
-        <w:rPr>
-          <w:rFonts w:asciiTheme="minorHAnsi" w:hAnsiTheme="minorHAnsi" w:cstheme="minorHAnsi"/>
-          <w:color w:val="555555"/>
-          <w:sz w:val="22"/>
-        </w:rPr>
-        <w:t>…..</w:t>
-      </w:r>
-      <w:proofErr w:type="gramEnd"/>
-      <w:r>
-        <w:rPr>
-          <w:rFonts w:asciiTheme="minorHAnsi" w:hAnsiTheme="minorHAnsi" w:cstheme="minorHAnsi"/>
-          <w:color w:val="555555"/>
-          <w:sz w:val="22"/>
-        </w:rPr>
-        <w:t xml:space="preserve">to ensure performance metrics are </w:t>
-      </w:r>
-      <w:bookmarkStart w:id="0" w:name="_GoBack"/>
-      <w:bookmarkEnd w:id="0"/>
-      <w:r>
-        <w:rPr>
-          <w:rFonts w:asciiTheme="minorHAnsi" w:hAnsiTheme="minorHAnsi" w:cstheme="minorHAnsi"/>
-          <w:color w:val="555555"/>
-          <w:sz w:val="22"/>
-        </w:rPr>
-        <w:t>comparable make sure that the models are run on the exact same training and test sets (or through a CV approach).</w:t>
+        <w:t xml:space="preserve"> better to go with R for this reason…..to ensure performance metrics are comparable make sure that the models are run on the exact same training and test sets (or through a CV approach).</w:t>
       </w:r>
     </w:p>
     <w:p>
@@ -727,21 +704,7 @@
         <w:rPr>
           <w:rFonts w:cstheme="minorHAnsi"/>
         </w:rPr>
-        <w:t xml:space="preserve">Required deliverables in the complete report.  The format of your paper (headers, sections, </w:t>
-      </w:r>
-      <w:proofErr w:type="spellStart"/>
-      <w:r>
-        <w:rPr>
-          <w:rFonts w:cstheme="minorHAnsi"/>
-        </w:rPr>
-        <w:t>etc</w:t>
-      </w:r>
-      <w:proofErr w:type="spellEnd"/>
-      <w:r>
-        <w:rPr>
-          <w:rFonts w:cstheme="minorHAnsi"/>
-        </w:rPr>
-        <w:t xml:space="preserve">) is flexible although should contain the following information.  </w:t>
+        <w:t xml:space="preserve">Required deliverables in the complete report.  The format of your paper (headers, sections, etc) is flexible although should contain the following information.  </w:t>
       </w:r>
     </w:p>
     <w:p>
@@ -779,35 +742,7 @@
         <w:rPr>
           <w:rFonts w:cstheme="minorHAnsi"/>
         </w:rPr>
-        <w:t xml:space="preserve"> require a page limit, but you should </w:t>
-      </w:r>
-      <w:proofErr w:type="gramStart"/>
-      <w:r>
-        <w:rPr>
-          <w:rFonts w:cstheme="minorHAnsi"/>
-        </w:rPr>
-        <w:t>definitely be</w:t>
-      </w:r>
-      <w:proofErr w:type="gramEnd"/>
-      <w:r>
-        <w:rPr>
-          <w:rFonts w:cstheme="minorHAnsi"/>
-        </w:rPr>
-        <w:t xml:space="preserve"> shooting </w:t>
-      </w:r>
-      <w:proofErr w:type="spellStart"/>
-      <w:r>
-        <w:rPr>
-          <w:rFonts w:cstheme="minorHAnsi"/>
-        </w:rPr>
-        <w:t>for know</w:t>
-      </w:r>
-      <w:proofErr w:type="spellEnd"/>
-      <w:r>
-        <w:rPr>
-          <w:rFonts w:cstheme="minorHAnsi"/>
-        </w:rPr>
-        <w:t xml:space="preserve"> more than 7 pages written.  It of course can blow up quite larger than that due to graphics and tables, but good projects are clear, concise, to the point.  You do not need to show output for every model you considered. </w:t>
+        <w:t xml:space="preserve"> require a page limit, but you should definitely be shooting for know more than 7 pages written.  It of course can blow up quite larger than that due to graphics and tables, but good projects are clear, concise, to the point.  You do not need to show output for every model you considered. </w:t>
       </w:r>
       <w:r>
         <w:rPr>
@@ -852,11 +787,7 @@
     <w:p/>
     <w:p>
       <w:r>
-        <w:t xml:space="preserve">Data </w:t>
-      </w:r>
-      <w:proofErr w:type="gramStart"/>
-      <w:r>
-        <w:t>Description</w:t>
+        <w:t>Data Description</w:t>
       </w:r>
       <w:r>
         <w:t xml:space="preserve">  </w:t>
@@ -867,7 +798,6 @@
         </w:rPr>
         <w:t>Required</w:t>
       </w:r>
-      <w:proofErr w:type="gramEnd"/>
     </w:p>
     <w:p/>
     <w:p>
@@ -1096,7 +1026,6 @@
         </w:rPr>
         <w:tab/>
       </w:r>
-      <w:proofErr w:type="gramStart"/>
       <w:r>
         <w:rPr>
           <w:b/>
@@ -1104,11 +1033,7 @@
         <w:t xml:space="preserve">Optional  </w:t>
       </w:r>
       <w:r>
-        <w:t>Residual</w:t>
-      </w:r>
-      <w:proofErr w:type="gramEnd"/>
-      <w:r>
-        <w:t xml:space="preserve"> Plots</w:t>
+        <w:t>Residual Plots</w:t>
       </w:r>
     </w:p>
     <w:p>
@@ -1137,9 +1062,6 @@
       </w:r>
       <w:r>
         <w:tab/>
-      </w:r>
-      <w:proofErr w:type="gramStart"/>
-      <w:r>
         <w:t>Interpretation</w:t>
       </w:r>
       <w:r>
@@ -1151,7 +1073,6 @@
         </w:rPr>
         <w:t>Required</w:t>
       </w:r>
-      <w:proofErr w:type="gramEnd"/>
     </w:p>
     <w:p>
       <w:r>
@@ -1232,19 +1153,7 @@
         <w:t>.</w:t>
       </w:r>
       <w:r>
-        <w:t xml:space="preserve">  Make note of any tuning parameters that were used and how you came up with them (</w:t>
-      </w:r>
-      <w:proofErr w:type="spellStart"/>
-      <w:r>
-        <w:t>knn</w:t>
-      </w:r>
-      <w:proofErr w:type="spellEnd"/>
-      <w:r>
-        <w:t xml:space="preserve"> and random forest </w:t>
-      </w:r>
-      <w:proofErr w:type="gramStart"/>
-      <w:r>
-        <w:t xml:space="preserve">logistics)  </w:t>
+        <w:t xml:space="preserve">  Make note of any tuning parameters that were used and how you came up with them (knn and random forest logistics)  </w:t>
       </w:r>
       <w:r>
         <w:rPr>
@@ -1252,7 +1161,6 @@
         </w:rPr>
         <w:t>Required</w:t>
       </w:r>
-      <w:proofErr w:type="gramEnd"/>
     </w:p>
     <w:p>
       <w:pPr>
@@ -1306,23 +1214,7 @@
           <w:sz w:val="22"/>
           <w:szCs w:val="22"/>
         </w:rPr>
-        <w:t xml:space="preserve">  Also if the two best models have error rates of .05 and .</w:t>
-      </w:r>
-      <w:proofErr w:type="gramStart"/>
-      <w:r>
-        <w:rPr>
-          <w:sz w:val="22"/>
-          <w:szCs w:val="22"/>
-        </w:rPr>
-        <w:t>045,  can</w:t>
-      </w:r>
-      <w:proofErr w:type="gramEnd"/>
-      <w:r>
-        <w:rPr>
-          <w:sz w:val="22"/>
-          <w:szCs w:val="22"/>
-        </w:rPr>
-        <w:t xml:space="preserve"> we really say that one model is outperforming the other?  What other tools that we learned in the second half of this class that could help us get at that?</w:t>
+        <w:t xml:space="preserve">  Also if the two best models have error rates of .05 and .045,  can we really say that one model is outperforming the other?  What other tools that we learned in the second half of this class that could help us get at that?</w:t>
       </w:r>
     </w:p>
     <w:p>
@@ -2085,6 +1977,7 @@
     <w:lsdException w:name="HTML Sample" w:semiHidden="1" w:unhideWhenUsed="1"/>
     <w:lsdException w:name="HTML Typewriter" w:semiHidden="1" w:unhideWhenUsed="1"/>
     <w:lsdException w:name="HTML Variable" w:semiHidden="1" w:unhideWhenUsed="1"/>
+    <w:lsdException w:name="Normal Table" w:semiHidden="1" w:unhideWhenUsed="1"/>
     <w:lsdException w:name="annotation subject" w:semiHidden="1" w:unhideWhenUsed="1"/>
     <w:lsdException w:name="No List" w:semiHidden="1" w:unhideWhenUsed="1"/>
     <w:lsdException w:name="Outline List 1" w:semiHidden="1" w:unhideWhenUsed="1"/>
@@ -2128,8 +2021,10 @@
     <w:lsdException w:name="Table Elegant" w:semiHidden="1" w:unhideWhenUsed="1"/>
     <w:lsdException w:name="Table Professional" w:semiHidden="1" w:unhideWhenUsed="1"/>
     <w:lsdException w:name="Table Subtle 1" w:semiHidden="1" w:unhideWhenUsed="1"/>
+    <w:lsdException w:name="Table Subtle 2" w:semiHidden="1" w:unhideWhenUsed="1"/>
     <w:lsdException w:name="Table Web 1" w:semiHidden="1" w:unhideWhenUsed="1"/>
     <w:lsdException w:name="Table Web 2" w:semiHidden="1" w:unhideWhenUsed="1"/>
+    <w:lsdException w:name="Table Web 3" w:semiHidden="1" w:unhideWhenUsed="1"/>
     <w:lsdException w:name="Balloon Text" w:semiHidden="1" w:unhideWhenUsed="1"/>
     <w:lsdException w:name="Table Grid" w:uiPriority="39"/>
     <w:lsdException w:name="Table Theme" w:semiHidden="1" w:unhideWhenUsed="1"/>

</xml_diff>